<commit_message>
Update user manual with new screenshots and better phrasing
</commit_message>
<xml_diff>
--- a/CoolConnect User Manual.docx
+++ b/CoolConnect User Manual.docx
@@ -23,7 +23,16 @@
           <w:rtl w:val="0"/>
           <w:lang w:val="en-US"/>
         </w:rPr>
-        <w:t>Spot User Manual</w:t>
+        <w:t>CoolConnect</w:t>
+      </w:r>
+      <w:r>
+        <w:rPr>
+          <w:sz w:val="22"/>
+          <w:szCs w:val="22"/>
+          <w:rtl w:val="0"/>
+          <w:lang w:val="en-US"/>
+        </w:rPr>
+        <w:t xml:space="preserve"> User Manual</w:t>
       </w:r>
     </w:p>
     <w:p>
@@ -75,6 +84,15 @@
         </w:rPr>
         <w:t xml:space="preserve">First the user must make sure that they can use WiFiDirect on their Android phone. The WiFiDirect protocol was introduced in Android 4.2 so the user must be using at least Android 4.2 KitKat or greater. To install and run the app, plug your android phone into a computer running our Code in eclipse, and click run as. Choose your device, and the app will now install and launch on your phone. </w:t>
       </w:r>
+      <w:r>
+        <w:rPr>
+          <w:sz w:val="22"/>
+          <w:szCs w:val="22"/>
+          <w:rtl w:val="0"/>
+          <w:lang w:val="en-US"/>
+        </w:rPr>
+        <w:t xml:space="preserve">Alternatively you can download the pre-compiled APK. </w:t>
+      </w:r>
     </w:p>
     <w:p>
       <w:pPr>
@@ -85,30 +103,165 @@
           <w:szCs w:val="22"/>
         </w:rPr>
       </w:pPr>
-      <w:r>
-        <w:rPr>
-          <w:sz w:val="22"/>
-          <w:szCs w:val="22"/>
-        </w:rPr>
+    </w:p>
+    <w:p>
+      <w:pPr>
+        <w:pStyle w:val="Default"/>
+        <w:rPr>
+          <w:sz w:val="22"/>
+          <w:szCs w:val="22"/>
+        </w:rPr>
+      </w:pPr>
+      <w:r>
+        <w:rPr>
+          <w:rFonts w:ascii="Calibri" w:cs="Arial Unicode MS" w:hAnsi="Arial Unicode MS" w:eastAsia="Arial Unicode MS"/>
+          <w:b w:val="1"/>
+          <w:bCs w:val="1"/>
+          <w:sz w:val="22"/>
+          <w:szCs w:val="22"/>
+          <w:rtl w:val="0"/>
+          <w:lang w:val="en-US"/>
+        </w:rPr>
+        <w:t>Setup</w:t>
+      </w:r>
+      <w:r>
+        <w:rPr>
+          <w:rFonts w:ascii="Calibri" w:cs="Arial Unicode MS" w:hAnsi="Arial Unicode MS" w:eastAsia="Arial Unicode MS"/>
+          <w:sz w:val="22"/>
+          <w:szCs w:val="22"/>
+          <w:rtl w:val="0"/>
+          <w:lang w:val="en-US"/>
+        </w:rPr>
+        <w:t xml:space="preserve">: </w:t>
+      </w:r>
+    </w:p>
+    <w:p>
+      <w:pPr>
+        <w:pStyle w:val="Default"/>
+        <w:rPr>
+          <w:sz w:val="22"/>
+          <w:szCs w:val="22"/>
+          <w:rtl w:val="0"/>
+        </w:rPr>
+      </w:pPr>
+      <w:r>
+        <w:rPr>
+          <w:rFonts w:ascii="Calibri" w:cs="Arial Unicode MS" w:hAnsi="Arial Unicode MS" w:eastAsia="Arial Unicode MS"/>
+          <w:sz w:val="22"/>
+          <w:szCs w:val="22"/>
+          <w:rtl w:val="0"/>
+          <w:lang w:val="en-US"/>
+        </w:rPr>
+        <w:t>When the app is launched the app with automatically discover all nearby users that you can connect to.  You should set your username first before connecting to a room because the default username is chad.  The app will require WiFi to be enabled</w:t>
+      </w:r>
+      <w:r>
+        <w:rPr>
+          <w:rFonts w:ascii="Calibri" w:cs="Arial Unicode MS" w:hAnsi="Arial Unicode MS" w:eastAsia="Arial Unicode MS"/>
+          <w:sz w:val="22"/>
+          <w:szCs w:val="22"/>
+          <w:rtl w:val="0"/>
+          <w:lang w:val="en-US"/>
+        </w:rPr>
+        <w:t>, so be sure to turn it on first</w:t>
+      </w:r>
+      <w:r>
+        <w:rPr>
+          <w:rFonts w:ascii="Calibri" w:cs="Arial Unicode MS" w:hAnsi="Arial Unicode MS" w:eastAsia="Arial Unicode MS"/>
+          <w:sz w:val="22"/>
+          <w:szCs w:val="22"/>
+          <w:rtl w:val="0"/>
+          <w:lang w:val="en-US"/>
+        </w:rPr>
+        <w:t>.  To connect to a chat, click on any user, which is any name underneath the discover button.  If you don</w:t>
+      </w:r>
+      <w:r>
+        <w:rPr>
+          <w:rFonts w:ascii="Arial Unicode MS" w:cs="Arial Unicode MS" w:hAnsi="Calibri" w:eastAsia="Arial Unicode MS" w:hint="default"/>
+          <w:sz w:val="22"/>
+          <w:szCs w:val="22"/>
+          <w:rtl w:val="0"/>
+          <w:lang w:val="en-US"/>
+        </w:rPr>
+        <w:t>’</w:t>
+      </w:r>
+      <w:r>
+        <w:rPr>
+          <w:rFonts w:ascii="Calibri" w:cs="Arial Unicode MS" w:hAnsi="Arial Unicode MS" w:eastAsia="Arial Unicode MS"/>
+          <w:sz w:val="22"/>
+          <w:szCs w:val="22"/>
+          <w:rtl w:val="0"/>
+          <w:lang w:val="en-US"/>
+        </w:rPr>
+        <w:t xml:space="preserve">t discover any users, you can select the </w:t>
+      </w:r>
+      <w:r>
+        <w:rPr>
+          <w:rFonts w:ascii="Arial Unicode MS" w:cs="Arial Unicode MS" w:hAnsi="Calibri" w:eastAsia="Arial Unicode MS" w:hint="default"/>
+          <w:sz w:val="22"/>
+          <w:szCs w:val="22"/>
+          <w:rtl w:val="0"/>
+          <w:lang w:val="en-US"/>
+        </w:rPr>
+        <w:t>“</w:t>
+      </w:r>
+      <w:r>
+        <w:rPr>
+          <w:rFonts w:ascii="Calibri" w:cs="Arial Unicode MS" w:hAnsi="Arial Unicode MS" w:eastAsia="Arial Unicode MS"/>
+          <w:sz w:val="22"/>
+          <w:szCs w:val="22"/>
+          <w:rtl w:val="0"/>
+          <w:lang w:val="en-US"/>
+        </w:rPr>
+        <w:t>Create Room</w:t>
+      </w:r>
+      <w:r>
+        <w:rPr>
+          <w:rFonts w:ascii="Arial Unicode MS" w:cs="Arial Unicode MS" w:hAnsi="Calibri" w:eastAsia="Arial Unicode MS" w:hint="default"/>
+          <w:sz w:val="22"/>
+          <w:szCs w:val="22"/>
+          <w:rtl w:val="0"/>
+          <w:lang w:val="en-US"/>
+        </w:rPr>
+        <w:t xml:space="preserve">” </w:t>
+      </w:r>
+      <w:r>
+        <w:rPr>
+          <w:rFonts w:ascii="Calibri" w:cs="Arial Unicode MS" w:hAnsi="Arial Unicode MS" w:eastAsia="Arial Unicode MS"/>
+          <w:sz w:val="22"/>
+          <w:szCs w:val="22"/>
+          <w:rtl w:val="0"/>
+          <w:lang w:val="en-US"/>
+        </w:rPr>
+        <w:t>button which will initi</w:t>
+      </w:r>
+      <w:r>
         <w:drawing>
-          <wp:anchor distT="57150" distB="57150" distL="57150" distR="57150" simplePos="0" relativeHeight="251659264" behindDoc="0" locked="0" layoutInCell="1" allowOverlap="1">
+          <wp:anchor distT="152400" distB="152400" distL="152400" distR="152400" simplePos="0" relativeHeight="251659264" behindDoc="0" locked="0" layoutInCell="1" allowOverlap="1">
             <wp:simplePos x="0" y="0"/>
-            <wp:positionH relativeFrom="margin">
-              <wp:posOffset>-177164</wp:posOffset>
+            <wp:positionH relativeFrom="page">
+              <wp:posOffset>1142999</wp:posOffset>
             </wp:positionH>
-            <wp:positionV relativeFrom="line">
-              <wp:posOffset>217804</wp:posOffset>
+            <wp:positionV relativeFrom="page">
+              <wp:posOffset>2466339</wp:posOffset>
             </wp:positionV>
-            <wp:extent cx="1657350" cy="2946400"/>
+            <wp:extent cx="1957388" cy="3479800"/>
             <wp:effectExtent l="0" t="0" r="0" b="0"/>
-            <wp:wrapSquare wrapText="bothSides" distL="57150" distR="57150" distT="57150" distB="57150"/>
+            <wp:wrapThrough wrapText="bothSides" distL="152400" distR="152400">
+              <wp:wrapPolygon edited="1">
+                <wp:start x="0" y="0"/>
+                <wp:lineTo x="0" y="21600"/>
+                <wp:lineTo x="21600" y="21600"/>
+                <wp:lineTo x="21600" y="0"/>
+                <wp:lineTo x="0" y="0"/>
+              </wp:wrapPolygon>
+            </wp:wrapThrough>
             <wp:docPr id="1073741825" name="officeArt object"/>
             <wp:cNvGraphicFramePr/>
             <a:graphic xmlns:a="http://schemas.openxmlformats.org/drawingml/2006/main">
               <a:graphicData uri="http://schemas.openxmlformats.org/drawingml/2006/picture">
                 <pic:pic xmlns:pic="http://schemas.openxmlformats.org/drawingml/2006/picture">
                   <pic:nvPicPr>
-                    <pic:cNvPr id="1073741825" name="image1.png"/>
+                    <pic:cNvPr id="1073741825" name="image7.png"/>
                     <pic:cNvPicPr/>
                   </pic:nvPicPr>
                   <pic:blipFill>
@@ -122,7 +275,7 @@
                   <pic:spPr>
                     <a:xfrm>
                       <a:off x="0" y="0"/>
-                      <a:ext cx="1657350" cy="2946400"/>
+                      <a:ext cx="1957388" cy="3479800"/>
                     </a:xfrm>
                     <a:prstGeom prst="rect">
                       <a:avLst/>
@@ -139,170 +292,24 @@
           </wp:anchor>
         </w:drawing>
       </w:r>
-    </w:p>
-    <w:p>
-      <w:pPr>
-        <w:pStyle w:val="Default"/>
-        <w:rPr>
-          <w:sz w:val="22"/>
-          <w:szCs w:val="22"/>
-        </w:rPr>
-      </w:pPr>
-      <w:r>
-        <w:rPr>
-          <w:rFonts w:ascii="Calibri" w:cs="Arial Unicode MS" w:hAnsi="Arial Unicode MS" w:eastAsia="Arial Unicode MS"/>
-          <w:b w:val="1"/>
-          <w:bCs w:val="1"/>
-          <w:sz w:val="22"/>
-          <w:szCs w:val="22"/>
-          <w:rtl w:val="0"/>
-          <w:lang w:val="en-US"/>
-        </w:rPr>
-        <w:t>Setup</w:t>
-      </w:r>
-      <w:r>
-        <w:rPr>
-          <w:rFonts w:ascii="Calibri" w:cs="Arial Unicode MS" w:hAnsi="Arial Unicode MS" w:eastAsia="Arial Unicode MS"/>
-          <w:sz w:val="22"/>
-          <w:szCs w:val="22"/>
-          <w:rtl w:val="0"/>
-          <w:lang w:val="en-US"/>
-        </w:rPr>
-        <w:t xml:space="preserve">: </w:t>
-      </w:r>
-    </w:p>
-    <w:p>
-      <w:pPr>
-        <w:pStyle w:val="Default"/>
-        <w:rPr>
-          <w:sz w:val="22"/>
-          <w:szCs w:val="22"/>
-          <w:rtl w:val="0"/>
-        </w:rPr>
-      </w:pPr>
-      <w:r>
-        <w:rPr>
-          <w:rFonts w:ascii="Calibri" w:cs="Arial Unicode MS" w:hAnsi="Arial Unicode MS" w:eastAsia="Arial Unicode MS"/>
-          <w:sz w:val="22"/>
-          <w:szCs w:val="22"/>
-          <w:rtl w:val="0"/>
-          <w:lang w:val="en-US"/>
-        </w:rPr>
-        <w:t>When the app is launched the app with automatically discover all nearby users that you can connect to.  You should set your username first before connecting to a room because the default username is chad.  The app will require WiFi to be enabled</w:t>
-      </w:r>
-      <w:r>
-        <w:rPr>
-          <w:rFonts w:ascii="Calibri" w:cs="Arial Unicode MS" w:hAnsi="Arial Unicode MS" w:eastAsia="Arial Unicode MS"/>
-          <w:sz w:val="22"/>
-          <w:szCs w:val="22"/>
-          <w:rtl w:val="0"/>
-          <w:lang w:val="en-US"/>
-        </w:rPr>
-        <w:t>:</w:t>
-      </w:r>
-      <w:r>
-        <w:rPr>
-          <w:rFonts w:ascii="Calibri" w:cs="Arial Unicode MS" w:hAnsi="Arial Unicode MS" w:eastAsia="Arial Unicode MS"/>
-          <w:sz w:val="22"/>
-          <w:szCs w:val="22"/>
-          <w:rtl w:val="0"/>
-          <w:lang w:val="en-US"/>
-        </w:rPr>
-        <w:t xml:space="preserve"> a settings button called P2P ON/OFF is available to take you to the  WiFi settings in order to do that.  To connect to a chat, click on any user, which is any name underneath the discover button.  </w:t>
-      </w:r>
-      <w:r>
-        <w:rPr>
-          <w:rFonts w:ascii="Calibri" w:cs="Arial Unicode MS" w:hAnsi="Arial Unicode MS" w:eastAsia="Arial Unicode MS"/>
-          <w:sz w:val="22"/>
-          <w:szCs w:val="22"/>
-          <w:rtl w:val="0"/>
-          <w:lang w:val="en-US"/>
-        </w:rPr>
-        <w:t>If you don</w:t>
-      </w:r>
-      <w:r>
-        <w:rPr>
-          <w:rFonts w:ascii="Arial Unicode MS" w:cs="Arial Unicode MS" w:hAnsi="Calibri" w:eastAsia="Arial Unicode MS" w:hint="default"/>
-          <w:sz w:val="22"/>
-          <w:szCs w:val="22"/>
-          <w:rtl w:val="0"/>
-          <w:lang w:val="en-US"/>
-        </w:rPr>
-        <w:t>’</w:t>
-      </w:r>
-      <w:r>
-        <w:rPr>
-          <w:rFonts w:ascii="Calibri" w:cs="Arial Unicode MS" w:hAnsi="Arial Unicode MS" w:eastAsia="Arial Unicode MS"/>
-          <w:sz w:val="22"/>
-          <w:szCs w:val="22"/>
-          <w:rtl w:val="0"/>
-          <w:lang w:val="en-US"/>
-        </w:rPr>
-        <w:t xml:space="preserve">t discover any users, you can select the </w:t>
-      </w:r>
-      <w:r>
-        <w:rPr>
-          <w:rFonts w:ascii="Arial Unicode MS" w:cs="Arial Unicode MS" w:hAnsi="Calibri" w:eastAsia="Arial Unicode MS" w:hint="default"/>
-          <w:sz w:val="22"/>
-          <w:szCs w:val="22"/>
-          <w:rtl w:val="0"/>
-          <w:lang w:val="en-US"/>
-        </w:rPr>
-        <w:t>“</w:t>
-      </w:r>
-      <w:r>
-        <w:rPr>
-          <w:rFonts w:ascii="Calibri" w:cs="Arial Unicode MS" w:hAnsi="Arial Unicode MS" w:eastAsia="Arial Unicode MS"/>
-          <w:sz w:val="22"/>
-          <w:szCs w:val="22"/>
-          <w:rtl w:val="0"/>
-          <w:lang w:val="en-US"/>
-        </w:rPr>
-        <w:t>Create Room</w:t>
-      </w:r>
-      <w:r>
-        <w:rPr>
-          <w:rFonts w:ascii="Arial Unicode MS" w:cs="Arial Unicode MS" w:hAnsi="Calibri" w:eastAsia="Arial Unicode MS" w:hint="default"/>
-          <w:sz w:val="22"/>
-          <w:szCs w:val="22"/>
-          <w:rtl w:val="0"/>
-          <w:lang w:val="en-US"/>
-        </w:rPr>
-        <w:t xml:space="preserve">” </w:t>
-      </w:r>
-      <w:r>
-        <w:rPr>
-          <w:rFonts w:ascii="Calibri" w:cs="Arial Unicode MS" w:hAnsi="Arial Unicode MS" w:eastAsia="Arial Unicode MS"/>
-          <w:sz w:val="22"/>
-          <w:szCs w:val="22"/>
-          <w:rtl w:val="0"/>
-          <w:lang w:val="en-US"/>
-        </w:rPr>
-        <w:t>button which will initiate a</w:t>
-      </w:r>
-      <w:r>
-        <w:rPr>
-          <w:sz w:val="22"/>
-          <w:szCs w:val="22"/>
-          <w:rtl w:val="0"/>
-        </w:rPr>
+      <w:r>
         <w:drawing>
           <wp:anchor distT="152400" distB="152400" distL="152400" distR="152400" simplePos="0" relativeHeight="251660288" behindDoc="0" locked="0" layoutInCell="1" allowOverlap="1">
             <wp:simplePos x="0" y="0"/>
-            <wp:positionH relativeFrom="margin">
-              <wp:posOffset>4656610</wp:posOffset>
+            <wp:positionH relativeFrom="page">
+              <wp:posOffset>5478779</wp:posOffset>
             </wp:positionH>
-            <wp:positionV relativeFrom="line">
-              <wp:posOffset>223156</wp:posOffset>
+            <wp:positionV relativeFrom="page">
+              <wp:posOffset>4673600</wp:posOffset>
             </wp:positionV>
-            <wp:extent cx="1646879" cy="2927784"/>
+            <wp:extent cx="1894841" cy="3368606"/>
             <wp:effectExtent l="0" t="0" r="0" b="0"/>
             <wp:wrapThrough wrapText="bothSides" distL="152400" distR="152400">
               <wp:wrapPolygon edited="1">
                 <wp:start x="0" y="0"/>
-                <wp:lineTo x="0" y="21621"/>
-                <wp:lineTo x="21637" y="21621"/>
-                <wp:lineTo x="21637" y="0"/>
+                <wp:lineTo x="0" y="21600"/>
+                <wp:lineTo x="21600" y="21600"/>
+                <wp:lineTo x="21600" y="0"/>
                 <wp:lineTo x="0" y="0"/>
               </wp:wrapPolygon>
             </wp:wrapThrough>
@@ -312,7 +319,7 @@
               <a:graphicData uri="http://schemas.openxmlformats.org/drawingml/2006/picture">
                 <pic:pic xmlns:pic="http://schemas.openxmlformats.org/drawingml/2006/picture">
                   <pic:nvPicPr>
-                    <pic:cNvPr id="1073741826" name="device-2014-11-25-141508.png"/>
+                    <pic:cNvPr id="1073741826" name="image8.png"/>
                     <pic:cNvPicPr/>
                   </pic:nvPicPr>
                   <pic:blipFill>
@@ -326,7 +333,7 @@
                   <pic:spPr>
                     <a:xfrm>
                       <a:off x="0" y="0"/>
-                      <a:ext cx="1646879" cy="2927784"/>
+                      <a:ext cx="1894841" cy="3368606"/>
                     </a:xfrm>
                     <a:prstGeom prst="rect">
                       <a:avLst/>
@@ -351,7 +358,7 @@
           <w:rtl w:val="0"/>
           <w:lang w:val="en-US"/>
         </w:rPr>
-        <w:t xml:space="preserve"> new chat. </w:t>
+        <w:t xml:space="preserve">ate a new chat. </w:t>
       </w:r>
     </w:p>
     <w:p>
@@ -532,32 +539,12 @@
           <w:rtl w:val="0"/>
           <w:lang w:val="en-US"/>
         </w:rPr>
-        <w:t xml:space="preserve">Discover: Looks for nearby </w:t>
-      </w:r>
-      <w:r>
-        <w:rPr>
-          <w:rFonts w:ascii="Calibri" w:cs="Arial Unicode MS" w:hAnsi="Arial Unicode MS" w:eastAsia="Arial Unicode MS"/>
-          <w:sz w:val="22"/>
-          <w:szCs w:val="22"/>
-          <w:rtl w:val="0"/>
-          <w:lang w:val="en-US"/>
-        </w:rPr>
-        <w:t>users</w:t>
-      </w:r>
-      <w:r>
-        <w:rPr>
-          <w:rFonts w:ascii="Calibri" w:cs="Arial Unicode MS" w:hAnsi="Arial Unicode MS" w:eastAsia="Arial Unicode MS"/>
-          <w:sz w:val="22"/>
-          <w:szCs w:val="22"/>
-          <w:rtl w:val="0"/>
-          <w:lang w:val="en-US"/>
-        </w:rPr>
-        <w:t xml:space="preserve">. </w:t>
+        <w:t xml:space="preserve">Discover: Looks for nearby users. </w:t>
       </w:r>
     </w:p>
     <w:p>
       <w:pPr>
-        <w:pStyle w:val="Body"/>
+        <w:pStyle w:val="Body A"/>
         <w:rPr>
           <w:sz w:val="22"/>
           <w:szCs w:val="22"/>
@@ -597,7 +584,7 @@
     </w:p>
     <w:p>
       <w:pPr>
-        <w:pStyle w:val="Body"/>
+        <w:pStyle w:val="Body A"/>
       </w:pPr>
       <w:r>
         <w:rPr>
@@ -797,6 +784,12 @@
       <w:keepLines w:val="0"/>
       <w:pageBreakBefore w:val="0"/>
       <w:widowControl w:val="0"/>
+      <w:pBdr>
+        <w:top w:val="nil"/>
+        <w:left w:val="nil"/>
+        <w:bottom w:val="nil"/>
+        <w:right w:val="nil"/>
+      </w:pBdr>
       <w:shd w:val="clear" w:color="auto" w:fill="auto"/>
       <w:suppressAutoHyphens w:val="0"/>
       <w:bidi w:val="0"/>
@@ -827,14 +820,20 @@
       <w:lang w:val="en-US"/>
     </w:rPr>
   </w:style>
-  <w:style w:type="paragraph" w:styleId="Body">
-    <w:name w:val="Body"/>
-    <w:next w:val="Body"/>
+  <w:style w:type="paragraph" w:styleId="Body A">
+    <w:name w:val="Body A"/>
+    <w:next w:val="Body A"/>
     <w:pPr>
       <w:keepNext w:val="0"/>
       <w:keepLines w:val="0"/>
       <w:pageBreakBefore w:val="0"/>
       <w:widowControl w:val="1"/>
+      <w:pBdr>
+        <w:top w:val="nil"/>
+        <w:left w:val="nil"/>
+        <w:bottom w:val="nil"/>
+        <w:right w:val="nil"/>
+      </w:pBdr>
       <w:shd w:val="clear" w:color="auto" w:fill="auto"/>
       <w:suppressAutoHyphens w:val="0"/>
       <w:bidi w:val="0"/>

</xml_diff>